<commit_message>
5 lately visited products 5 mostly vitited products
</commit_message>
<xml_diff>
--- a/description.docx
+++ b/description.docx
@@ -15,6 +15,7 @@
           <w:color w:val="000000"/>
         </w:rPr>
       </w:pPr>
+      <w:bookmarkStart w:id="0" w:name="_GoBack"/>
       <w:r>
         <w:rPr>
           <w:noProof/>
@@ -295,10 +296,10 @@
         </w:rPr>
         <w:lastRenderedPageBreak/>
         <w:drawing>
-          <wp:anchor distT="0" distB="0" distL="114300" distR="114300" simplePos="0" relativeHeight="251663360" behindDoc="0" locked="0" layoutInCell="1" allowOverlap="1" wp14:anchorId="15AB1500" wp14:editId="4490A597">
+          <wp:anchor distT="0" distB="0" distL="114300" distR="114300" simplePos="0" relativeHeight="251663360" behindDoc="0" locked="0" layoutInCell="1" allowOverlap="1" wp14:anchorId="15AB1500" wp14:editId="2DE5C5D0">
             <wp:simplePos x="0" y="0"/>
             <wp:positionH relativeFrom="column">
-              <wp:posOffset>1028700</wp:posOffset>
+              <wp:posOffset>914400</wp:posOffset>
             </wp:positionH>
             <wp:positionV relativeFrom="paragraph">
               <wp:posOffset>4457700</wp:posOffset>
@@ -491,8 +492,6 @@
       <w:r>
         <w:t>A new record will added to the DB:</w:t>
       </w:r>
-      <w:bookmarkStart w:id="0" w:name="_GoBack"/>
-      <w:bookmarkEnd w:id="0"/>
     </w:p>
     <w:p>
       <w:pPr>
@@ -517,6 +516,7 @@
         <w:spacing w:line="360" w:lineRule="auto"/>
       </w:pPr>
     </w:p>
+    <w:bookmarkEnd w:id="0"/>
     <w:sectPr>
       <w:pgSz w:w="12240" w:h="15840"/>
       <w:pgMar w:top="1440" w:right="1800" w:bottom="1440" w:left="1800" w:header="720" w:footer="720" w:gutter="0"/>

</xml_diff>